<commit_message>
Updated report of second lab kidsvt
</commit_message>
<xml_diff>
--- a/kidsvt/lab2/Lab2-2.docx
+++ b/kidsvt/lab2/Lab2-2.docx
@@ -928,8 +928,8 @@
         </w:rPr>
         <w:drawing>
           <wp:inline distT="0" distB="0" distL="0" distR="0">
-            <wp:extent cx="6645910" cy="4698365"/>
-            <wp:effectExtent l="0" t="0" r="2540" b="6985"/>
+            <wp:extent cx="6645910" cy="4698362"/>
+            <wp:effectExtent l="0" t="0" r="0" b="0"/>
             <wp:docPr id="2" name="Рисунок 2"/>
             <wp:cNvGraphicFramePr>
               <a:graphicFrameLocks xmlns:a="http://schemas.openxmlformats.org/drawingml/2006/main" noChangeAspect="1"/>
@@ -942,7 +942,7 @@
                     <pic:cNvPicPr/>
                   </pic:nvPicPr>
                   <pic:blipFill>
-                    <a:blip r:embed="rId5" cstate="print">
+                    <a:blip r:embed="rId6" cstate="print">
                       <a:extLst>
                         <a:ext uri="{28A0092B-C50C-407E-A947-70E740481C1C}">
                           <a14:useLocalDpi xmlns:a14="http://schemas.microsoft.com/office/drawing/2010/main" val="0"/>
@@ -956,7 +956,7 @@
                   <pic:spPr>
                     <a:xfrm>
                       <a:off x="0" y="0"/>
-                      <a:ext cx="6645910" cy="4698365"/>
+                      <a:ext cx="6645910" cy="4698362"/>
                     </a:xfrm>
                     <a:prstGeom prst="rect">
                       <a:avLst/>
@@ -1018,7 +1018,28 @@
               <w:rFonts w:ascii="Cambria Math" w:eastAsiaTheme="minorEastAsia" w:hAnsi="Cambria Math"/>
               <w:lang w:val="en-US"/>
             </w:rPr>
-            <m:t>y1=x2</m:t>
+            <m:t>y</m:t>
+          </m:r>
+          <m:r>
+            <w:rPr>
+              <w:rFonts w:ascii="Cambria Math" w:eastAsiaTheme="minorEastAsia" w:hAnsi="Cambria Math"/>
+              <w:lang w:val="en-US"/>
+            </w:rPr>
+            <m:t>3</m:t>
+          </m:r>
+          <m:r>
+            <w:rPr>
+              <w:rFonts w:ascii="Cambria Math" w:eastAsiaTheme="minorEastAsia" w:hAnsi="Cambria Math"/>
+              <w:lang w:val="en-US"/>
+            </w:rPr>
+            <m:t>=</m:t>
+          </m:r>
+          <m:r>
+            <w:rPr>
+              <w:rFonts w:ascii="Cambria Math" w:eastAsiaTheme="minorEastAsia" w:hAnsi="Cambria Math"/>
+              <w:lang w:val="en-US"/>
+            </w:rPr>
+            <m:t>0</m:t>
           </m:r>
         </m:oMath>
       </m:oMathPara>
@@ -1038,7 +1059,21 @@
               <w:rFonts w:ascii="Cambria Math" w:eastAsiaTheme="minorEastAsia" w:hAnsi="Cambria Math"/>
               <w:lang w:val="en-US"/>
             </w:rPr>
-            <m:t>y3=</m:t>
+            <m:t>y</m:t>
+          </m:r>
+          <m:r>
+            <w:rPr>
+              <w:rFonts w:ascii="Cambria Math" w:eastAsiaTheme="minorEastAsia" w:hAnsi="Cambria Math"/>
+              <w:lang w:val="en-US"/>
+            </w:rPr>
+            <m:t>1</m:t>
+          </m:r>
+          <m:r>
+            <w:rPr>
+              <w:rFonts w:ascii="Cambria Math" w:eastAsiaTheme="minorEastAsia" w:hAnsi="Cambria Math"/>
+              <w:lang w:val="en-US"/>
+            </w:rPr>
+            <m:t>=</m:t>
           </m:r>
           <m:acc>
             <m:accPr>
@@ -1057,7 +1092,110 @@
                   <w:rFonts w:ascii="Cambria Math" w:eastAsiaTheme="minorEastAsia" w:hAnsi="Cambria Math"/>
                   <w:lang w:val="en-US"/>
                 </w:rPr>
-                <m:t>x3+</m:t>
+                <m:t>x1</m:t>
+              </m:r>
+            </m:e>
+          </m:acc>
+        </m:oMath>
+      </m:oMathPara>
+    </w:p>
+    <w:p>
+      <w:pPr>
+        <w:rPr>
+          <w:rFonts w:eastAsiaTheme="minorEastAsia"/>
+          <w:i/>
+          <w:lang w:val="en-US"/>
+        </w:rPr>
+      </w:pPr>
+      <m:oMathPara>
+        <m:oMath>
+          <m:r>
+            <w:rPr>
+              <w:rFonts w:ascii="Cambria Math" w:eastAsiaTheme="minorEastAsia" w:hAnsi="Cambria Math"/>
+              <w:lang w:val="en-US"/>
+            </w:rPr>
+            <m:t>y</m:t>
+          </m:r>
+          <m:r>
+            <w:rPr>
+              <w:rFonts w:ascii="Cambria Math" w:eastAsiaTheme="minorEastAsia" w:hAnsi="Cambria Math"/>
+              <w:lang w:val="en-US"/>
+            </w:rPr>
+            <m:t>4=g1</m:t>
+          </m:r>
+          <m:r>
+            <w:rPr>
+              <w:rFonts w:ascii="Cambria Math" w:eastAsiaTheme="minorEastAsia" w:hAnsi="Cambria Math"/>
+              <w:lang w:val="en-US"/>
+            </w:rPr>
+            <m:t>=</m:t>
+          </m:r>
+          <m:acc>
+            <m:accPr>
+              <m:chr m:val="̅"/>
+              <m:ctrlPr>
+                <w:rPr>
+                  <w:rFonts w:ascii="Cambria Math" w:eastAsiaTheme="minorEastAsia" w:hAnsi="Cambria Math"/>
+                  <w:i/>
+                  <w:lang w:val="en-US"/>
+                </w:rPr>
+              </m:ctrlPr>
+            </m:accPr>
+            <m:e>
+              <m:d>
+                <m:dPr>
+                  <m:ctrlPr>
+                    <w:rPr>
+                      <w:rFonts w:ascii="Cambria Math" w:eastAsiaTheme="minorEastAsia" w:hAnsi="Cambria Math"/>
+                      <w:i/>
+                      <w:lang w:val="en-US"/>
+                    </w:rPr>
+                  </m:ctrlPr>
+                </m:dPr>
+                <m:e>
+                  <m:acc>
+                    <m:accPr>
+                      <m:chr m:val="̅"/>
+                      <m:ctrlPr>
+                        <w:rPr>
+                          <w:rFonts w:ascii="Cambria Math" w:eastAsiaTheme="minorEastAsia" w:hAnsi="Cambria Math"/>
+                          <w:i/>
+                          <w:lang w:val="en-US"/>
+                        </w:rPr>
+                      </m:ctrlPr>
+                    </m:accPr>
+                    <m:e>
+                      <m:r>
+                        <w:rPr>
+                          <w:rFonts w:ascii="Cambria Math" w:eastAsiaTheme="minorEastAsia" w:hAnsi="Cambria Math"/>
+                          <w:lang w:val="en-US"/>
+                        </w:rPr>
+                        <m:t>x3</m:t>
+                      </m:r>
+                    </m:e>
+                  </m:acc>
+                  <m:r>
+                    <w:rPr>
+                      <w:rFonts w:ascii="Cambria Math" w:eastAsiaTheme="minorEastAsia" w:hAnsi="Cambria Math"/>
+                      <w:lang w:val="en-US"/>
+                    </w:rPr>
+                    <m:t>x</m:t>
+                  </m:r>
+                  <m:r>
+                    <w:rPr>
+                      <w:rFonts w:ascii="Cambria Math" w:eastAsiaTheme="minorEastAsia" w:hAnsi="Cambria Math"/>
+                      <w:lang w:val="en-US"/>
+                    </w:rPr>
+                    <m:t>2</m:t>
+                  </m:r>
+                </m:e>
+              </m:d>
+              <m:r>
+                <w:rPr>
+                  <w:rFonts w:ascii="Cambria Math" w:eastAsiaTheme="minorEastAsia" w:hAnsi="Cambria Math"/>
+                  <w:lang w:val="en-US"/>
+                </w:rPr>
+                <m:t>(x2+</m:t>
               </m:r>
               <m:acc>
                 <m:accPr>
@@ -1076,7 +1214,7 @@
                       <w:rFonts w:ascii="Cambria Math" w:eastAsiaTheme="minorEastAsia" w:hAnsi="Cambria Math"/>
                       <w:lang w:val="en-US"/>
                     </w:rPr>
-                    <m:t>x1*x2*x4</m:t>
+                    <m:t>x3</m:t>
                   </m:r>
                 </m:e>
               </m:acc>
@@ -1085,49 +1223,7 @@
                   <w:rFonts w:ascii="Cambria Math" w:eastAsiaTheme="minorEastAsia" w:hAnsi="Cambria Math"/>
                   <w:lang w:val="en-US"/>
                 </w:rPr>
-                <m:t>(x1+</m:t>
-              </m:r>
-              <m:acc>
-                <m:accPr>
-                  <m:chr m:val="̅"/>
-                  <m:ctrlPr>
-                    <w:rPr>
-                      <w:rFonts w:ascii="Cambria Math" w:eastAsiaTheme="minorEastAsia" w:hAnsi="Cambria Math"/>
-                      <w:i/>
-                      <w:lang w:val="en-US"/>
-                    </w:rPr>
-                  </m:ctrlPr>
-                </m:accPr>
-                <m:e>
-                  <m:acc>
-                    <m:accPr>
-                      <m:chr m:val="̅"/>
-                      <m:ctrlPr>
-                        <w:rPr>
-                          <w:rFonts w:ascii="Cambria Math" w:eastAsiaTheme="minorEastAsia" w:hAnsi="Cambria Math"/>
-                          <w:i/>
-                          <w:lang w:val="en-US"/>
-                        </w:rPr>
-                      </m:ctrlPr>
-                    </m:accPr>
-                    <m:e>
-                      <m:r>
-                        <w:rPr>
-                          <w:rFonts w:ascii="Cambria Math" w:eastAsiaTheme="minorEastAsia" w:hAnsi="Cambria Math"/>
-                          <w:lang w:val="en-US"/>
-                        </w:rPr>
-                        <m:t>x2+x4</m:t>
-                      </m:r>
-                    </m:e>
-                  </m:acc>
-                </m:e>
-              </m:acc>
-              <m:r>
-                <w:rPr>
-                  <w:rFonts w:ascii="Cambria Math" w:eastAsiaTheme="minorEastAsia" w:hAnsi="Cambria Math"/>
-                  <w:lang w:val="en-US"/>
-                </w:rPr>
-                <m:t>)</m:t>
+                <m:t>+x4)</m:t>
               </m:r>
             </m:e>
           </m:acc>
@@ -1149,103 +1245,14 @@
               <w:rFonts w:ascii="Cambria Math" w:eastAsiaTheme="minorEastAsia" w:hAnsi="Cambria Math"/>
               <w:lang w:val="en-US"/>
             </w:rPr>
-            <m:t>y4=</m:t>
+            <m:t>g2</m:t>
           </m:r>
-          <m:d>
-            <m:dPr>
-              <m:ctrlPr>
-                <w:rPr>
-                  <w:rFonts w:ascii="Cambria Math" w:eastAsiaTheme="minorEastAsia" w:hAnsi="Cambria Math"/>
-                  <w:i/>
-                  <w:lang w:val="en-US"/>
-                </w:rPr>
-              </m:ctrlPr>
-            </m:dPr>
-            <m:e>
-              <m:acc>
-                <m:accPr>
-                  <m:chr m:val="̅"/>
-                  <m:ctrlPr>
-                    <w:rPr>
-                      <w:rFonts w:ascii="Cambria Math" w:eastAsiaTheme="minorEastAsia" w:hAnsi="Cambria Math"/>
-                      <w:i/>
-                      <w:lang w:val="en-US"/>
-                    </w:rPr>
-                  </m:ctrlPr>
-                </m:accPr>
-                <m:e>
-                  <m:acc>
-                    <m:accPr>
-                      <m:chr m:val="̅"/>
-                      <m:ctrlPr>
-                        <w:rPr>
-                          <w:rFonts w:ascii="Cambria Math" w:eastAsiaTheme="minorEastAsia" w:hAnsi="Cambria Math"/>
-                          <w:i/>
-                          <w:lang w:val="en-US"/>
-                        </w:rPr>
-                      </m:ctrlPr>
-                    </m:accPr>
-                    <m:e>
-                      <m:acc>
-                        <m:accPr>
-                          <m:chr m:val="̅"/>
-                          <m:ctrlPr>
-                            <w:rPr>
-                              <w:rFonts w:ascii="Cambria Math" w:eastAsiaTheme="minorEastAsia" w:hAnsi="Cambria Math"/>
-                              <w:i/>
-                              <w:lang w:val="en-US"/>
-                            </w:rPr>
-                          </m:ctrlPr>
-                        </m:accPr>
-                        <m:e>
-                          <m:r>
-                            <w:rPr>
-                              <w:rFonts w:ascii="Cambria Math" w:eastAsiaTheme="minorEastAsia" w:hAnsi="Cambria Math"/>
-                              <w:lang w:val="en-US"/>
-                            </w:rPr>
-                            <m:t>x4+x2</m:t>
-                          </m:r>
-                        </m:e>
-                      </m:acc>
-                    </m:e>
-                  </m:acc>
-                </m:e>
-              </m:acc>
-              <m:r>
-                <w:rPr>
-                  <w:rFonts w:ascii="Cambria Math" w:eastAsiaTheme="minorEastAsia" w:hAnsi="Cambria Math"/>
-                  <w:lang w:val="en-US"/>
-                </w:rPr>
-                <m:t>+x3</m:t>
-              </m:r>
-            </m:e>
-          </m:d>
           <m:r>
             <w:rPr>
               <w:rFonts w:ascii="Cambria Math" w:eastAsiaTheme="minorEastAsia" w:hAnsi="Cambria Math"/>
               <w:lang w:val="en-US"/>
             </w:rPr>
-            <m:t>*(x2+x3)</m:t>
-          </m:r>
-        </m:oMath>
-      </m:oMathPara>
-    </w:p>
-    <w:p>
-      <w:pPr>
-        <w:rPr>
-          <w:rFonts w:eastAsiaTheme="minorEastAsia"/>
-          <w:i/>
-          <w:lang w:val="en-US"/>
-        </w:rPr>
-      </w:pPr>
-      <m:oMathPara>
-        <m:oMath>
-          <m:r>
-            <w:rPr>
-              <w:rFonts w:ascii="Cambria Math" w:eastAsiaTheme="minorEastAsia" w:hAnsi="Cambria Math"/>
-              <w:lang w:val="en-US"/>
-            </w:rPr>
-            <m:t>y2=</m:t>
+            <m:t>=</m:t>
           </m:r>
           <m:acc>
             <m:accPr>
@@ -1259,9 +1266,29 @@
               </m:ctrlPr>
             </m:accPr>
             <m:e>
-              <m:acc>
-                <m:accPr>
-                  <m:chr m:val="̅"/>
+              <m:r>
+                <w:rPr>
+                  <w:rFonts w:ascii="Cambria Math" w:eastAsiaTheme="minorEastAsia" w:hAnsi="Cambria Math"/>
+                  <w:lang w:val="en-US"/>
+                </w:rPr>
+                <m:t>g1(</m:t>
+              </m:r>
+            </m:e>
+          </m:acc>
+          <m:acc>
+            <m:accPr>
+              <m:chr m:val="̅"/>
+              <m:ctrlPr>
+                <w:rPr>
+                  <w:rFonts w:ascii="Cambria Math" w:eastAsiaTheme="minorEastAsia" w:hAnsi="Cambria Math"/>
+                  <w:i/>
+                  <w:lang w:val="en-US"/>
+                </w:rPr>
+              </m:ctrlPr>
+            </m:accPr>
+            <m:e>
+              <m:d>
+                <m:dPr>
                   <m:ctrlPr>
                     <w:rPr>
                       <w:rFonts w:ascii="Cambria Math" w:eastAsiaTheme="minorEastAsia" w:hAnsi="Cambria Math"/>
@@ -1269,11 +1296,17 @@
                       <w:lang w:val="en-US"/>
                     </w:rPr>
                   </m:ctrlPr>
-                </m:accPr>
+                </m:dPr>
                 <m:e>
-                  <m:acc>
-                    <m:accPr>
-                      <m:chr m:val="̅"/>
+                  <m:r>
+                    <w:rPr>
+                      <w:rFonts w:ascii="Cambria Math" w:eastAsiaTheme="minorEastAsia" w:hAnsi="Cambria Math"/>
+                      <w:lang w:val="en-US"/>
+                    </w:rPr>
+                    <m:t>x3+</m:t>
+                  </m:r>
+                  <m:d>
+                    <m:dPr>
                       <m:ctrlPr>
                         <w:rPr>
                           <w:rFonts w:ascii="Cambria Math" w:eastAsiaTheme="minorEastAsia" w:hAnsi="Cambria Math"/>
@@ -1281,14 +1314,14 @@
                           <w:lang w:val="en-US"/>
                         </w:rPr>
                       </m:ctrlPr>
-                    </m:accPr>
+                    </m:dPr>
                     <m:e>
                       <m:r>
                         <w:rPr>
                           <w:rFonts w:ascii="Cambria Math" w:eastAsiaTheme="minorEastAsia" w:hAnsi="Cambria Math"/>
                           <w:lang w:val="en-US"/>
                         </w:rPr>
-                        <m:t>x1+</m:t>
+                        <m:t>x1x4+</m:t>
                       </m:r>
                       <m:acc>
                         <m:accPr>
@@ -1307,128 +1340,10 @@
                               <w:rFonts w:ascii="Cambria Math" w:eastAsiaTheme="minorEastAsia" w:hAnsi="Cambria Math"/>
                               <w:lang w:val="en-US"/>
                             </w:rPr>
-                            <m:t>x2</m:t>
+                            <m:t>x1</m:t>
                           </m:r>
                         </m:e>
                       </m:acc>
-                      <m:r>
-                        <w:rPr>
-                          <w:rFonts w:ascii="Cambria Math" w:eastAsiaTheme="minorEastAsia" w:hAnsi="Cambria Math"/>
-                          <w:lang w:val="en-US"/>
-                        </w:rPr>
-                        <m:t>+x4</m:t>
-                      </m:r>
-                    </m:e>
-                  </m:acc>
-                  <m:r>
-                    <w:rPr>
-                      <w:rFonts w:ascii="Cambria Math" w:eastAsiaTheme="minorEastAsia" w:hAnsi="Cambria Math"/>
-                      <w:lang w:val="en-US"/>
-                    </w:rPr>
-                    <m:t>+</m:t>
-                  </m:r>
-                  <m:acc>
-                    <m:accPr>
-                      <m:chr m:val="̅"/>
-                      <m:ctrlPr>
-                        <w:rPr>
-                          <w:rFonts w:ascii="Cambria Math" w:eastAsiaTheme="minorEastAsia" w:hAnsi="Cambria Math"/>
-                          <w:i/>
-                          <w:lang w:val="en-US"/>
-                        </w:rPr>
-                      </m:ctrlPr>
-                    </m:accPr>
-                    <m:e>
-                      <m:r>
-                        <w:rPr>
-                          <w:rFonts w:ascii="Cambria Math" w:eastAsiaTheme="minorEastAsia" w:hAnsi="Cambria Math"/>
-                          <w:lang w:val="en-US"/>
-                        </w:rPr>
-                        <m:t>x4+x2+x3+</m:t>
-                      </m:r>
-                      <m:acc>
-                        <m:accPr>
-                          <m:chr m:val="̅"/>
-                          <m:ctrlPr>
-                            <w:rPr>
-                              <w:rFonts w:ascii="Cambria Math" w:eastAsiaTheme="minorEastAsia" w:hAnsi="Cambria Math"/>
-                              <w:i/>
-                              <w:lang w:val="en-US"/>
-                            </w:rPr>
-                          </m:ctrlPr>
-                        </m:accPr>
-                        <m:e>
-                          <m:acc>
-                            <m:accPr>
-                              <m:chr m:val="̅"/>
-                              <m:ctrlPr>
-                                <w:rPr>
-                                  <w:rFonts w:ascii="Cambria Math" w:eastAsiaTheme="minorEastAsia" w:hAnsi="Cambria Math"/>
-                                  <w:i/>
-                                  <w:lang w:val="en-US"/>
-                                </w:rPr>
-                              </m:ctrlPr>
-                            </m:accPr>
-                            <m:e>
-                              <m:r>
-                                <w:rPr>
-                                  <w:rFonts w:ascii="Cambria Math" w:eastAsiaTheme="minorEastAsia" w:hAnsi="Cambria Math"/>
-                                  <w:lang w:val="en-US"/>
-                                </w:rPr>
-                                <m:t>y3</m:t>
-                              </m:r>
-                            </m:e>
-                          </m:acc>
-                        </m:e>
-                      </m:acc>
-                    </m:e>
-                  </m:acc>
-                  <m:r>
-                    <w:rPr>
-                      <w:rFonts w:ascii="Cambria Math" w:eastAsiaTheme="minorEastAsia" w:hAnsi="Cambria Math"/>
-                      <w:lang w:val="en-US"/>
-                    </w:rPr>
-                    <m:t>+ x4*</m:t>
-                  </m:r>
-                  <m:acc>
-                    <m:accPr>
-                      <m:chr m:val="̅"/>
-                      <m:ctrlPr>
-                        <w:rPr>
-                          <w:rFonts w:ascii="Cambria Math" w:eastAsiaTheme="minorEastAsia" w:hAnsi="Cambria Math"/>
-                          <w:i/>
-                          <w:lang w:val="en-US"/>
-                        </w:rPr>
-                      </m:ctrlPr>
-                    </m:accPr>
-                    <m:e>
-                      <m:d>
-                        <m:dPr>
-                          <m:ctrlPr>
-                            <w:rPr>
-                              <w:rFonts w:ascii="Cambria Math" w:eastAsiaTheme="minorEastAsia" w:hAnsi="Cambria Math"/>
-                              <w:i/>
-                              <w:lang w:val="en-US"/>
-                            </w:rPr>
-                          </m:ctrlPr>
-                        </m:dPr>
-                        <m:e>
-                          <m:r>
-                            <w:rPr>
-                              <w:rFonts w:ascii="Cambria Math" w:eastAsiaTheme="minorEastAsia" w:hAnsi="Cambria Math"/>
-                              <w:lang w:val="en-US"/>
-                            </w:rPr>
-                            <m:t>x3+ x1</m:t>
-                          </m:r>
-                        </m:e>
-                      </m:d>
-                      <m:r>
-                        <w:rPr>
-                          <w:rFonts w:ascii="Cambria Math" w:eastAsiaTheme="minorEastAsia" w:hAnsi="Cambria Math"/>
-                          <w:lang w:val="en-US"/>
-                        </w:rPr>
-                        <m:t>*(</m:t>
-                      </m:r>
                       <m:acc>
                         <m:accPr>
                           <m:chr m:val="̅"/>
@@ -1446,63 +1361,132 @@
                               <w:rFonts w:ascii="Cambria Math" w:eastAsiaTheme="minorEastAsia" w:hAnsi="Cambria Math"/>
                               <w:lang w:val="en-US"/>
                             </w:rPr>
-                            <m:t>x2</m:t>
+                            <m:t>x4</m:t>
                           </m:r>
                         </m:e>
                       </m:acc>
-                      <m:r>
-                        <w:rPr>
-                          <w:rFonts w:ascii="Cambria Math" w:eastAsiaTheme="minorEastAsia" w:hAnsi="Cambria Math"/>
-                          <w:lang w:val="en-US"/>
-                        </w:rPr>
-                        <m:t>+</m:t>
-                      </m:r>
-                      <m:acc>
-                        <m:accPr>
-                          <m:chr m:val="̅"/>
-                          <m:ctrlPr>
-                            <w:rPr>
-                              <w:rFonts w:ascii="Cambria Math" w:eastAsiaTheme="minorEastAsia" w:hAnsi="Cambria Math"/>
-                              <w:i/>
-                              <w:lang w:val="en-US"/>
-                            </w:rPr>
-                          </m:ctrlPr>
-                        </m:accPr>
-                        <m:e>
-                          <m:acc>
-                            <m:accPr>
-                              <m:chr m:val="̅"/>
-                              <m:ctrlPr>
-                                <w:rPr>
-                                  <w:rFonts w:ascii="Cambria Math" w:eastAsiaTheme="minorEastAsia" w:hAnsi="Cambria Math"/>
-                                  <w:i/>
-                                  <w:lang w:val="en-US"/>
-                                </w:rPr>
-                              </m:ctrlPr>
-                            </m:accPr>
-                            <m:e>
-                              <m:r>
-                                <w:rPr>
-                                  <w:rFonts w:ascii="Cambria Math" w:eastAsiaTheme="minorEastAsia" w:hAnsi="Cambria Math"/>
-                                  <w:lang w:val="en-US"/>
-                                </w:rPr>
-                                <m:t>y3</m:t>
-                              </m:r>
-                            </m:e>
-                          </m:acc>
-                        </m:e>
-                      </m:acc>
-                      <m:r>
-                        <w:rPr>
-                          <w:rFonts w:ascii="Cambria Math" w:eastAsiaTheme="minorEastAsia" w:hAnsi="Cambria Math"/>
-                          <w:lang w:val="en-US"/>
-                        </w:rPr>
-                        <m:t>)</m:t>
-                      </m:r>
                     </m:e>
-                  </m:acc>
+                  </m:d>
+                </m:e>
+              </m:d>
+            </m:e>
+          </m:acc>
+          <m:r>
+            <w:rPr>
+              <w:rFonts w:ascii="Cambria Math" w:eastAsiaTheme="minorEastAsia" w:hAnsi="Cambria Math"/>
+              <w:lang w:val="en-US"/>
+            </w:rPr>
+            <m:t>+</m:t>
+          </m:r>
+          <m:acc>
+            <m:accPr>
+              <m:chr m:val="̅"/>
+              <m:ctrlPr>
+                <w:rPr>
+                  <w:rFonts w:ascii="Cambria Math" w:eastAsiaTheme="minorEastAsia" w:hAnsi="Cambria Math"/>
+                  <w:i/>
+                  <w:lang w:val="en-US"/>
+                </w:rPr>
+              </m:ctrlPr>
+            </m:accPr>
+            <m:e>
+              <m:r>
+                <w:rPr>
+                  <w:rFonts w:ascii="Cambria Math" w:eastAsiaTheme="minorEastAsia" w:hAnsi="Cambria Math"/>
+                  <w:lang w:val="en-US"/>
+                </w:rPr>
+                <m:t>x4x2</m:t>
+              </m:r>
+            </m:e>
+          </m:acc>
+          <m:r>
+            <w:rPr>
+              <w:rFonts w:ascii="Cambria Math" w:eastAsiaTheme="minorEastAsia" w:hAnsi="Cambria Math"/>
+              <w:lang w:val="en-US"/>
+            </w:rPr>
+            <m:t>)</m:t>
+          </m:r>
+        </m:oMath>
+      </m:oMathPara>
+    </w:p>
+    <w:p>
+      <w:pPr>
+        <w:rPr>
+          <w:rFonts w:eastAsiaTheme="minorEastAsia"/>
+          <w:i/>
+          <w:lang w:val="en-US"/>
+        </w:rPr>
+      </w:pPr>
+      <m:oMathPara>
+        <m:oMath>
+          <m:r>
+            <w:rPr>
+              <w:rFonts w:ascii="Cambria Math" w:eastAsiaTheme="minorEastAsia" w:hAnsi="Cambria Math"/>
+              <w:lang w:val="en-US"/>
+            </w:rPr>
+            <m:t>y</m:t>
+          </m:r>
+          <m:r>
+            <w:rPr>
+              <w:rFonts w:ascii="Cambria Math" w:eastAsiaTheme="minorEastAsia" w:hAnsi="Cambria Math"/>
+              <w:lang w:val="en-US"/>
+            </w:rPr>
+            <m:t>2</m:t>
+          </m:r>
+          <m:r>
+            <w:rPr>
+              <w:rFonts w:ascii="Cambria Math" w:eastAsiaTheme="minorEastAsia" w:hAnsi="Cambria Math"/>
+              <w:lang w:val="en-US"/>
+            </w:rPr>
+            <m:t>=</m:t>
+          </m:r>
+          <m:acc>
+            <m:accPr>
+              <m:chr m:val="̅"/>
+              <m:ctrlPr>
+                <w:rPr>
+                  <w:rFonts w:ascii="Cambria Math" w:eastAsiaTheme="minorEastAsia" w:hAnsi="Cambria Math"/>
+                  <w:i/>
+                  <w:lang w:val="en-US"/>
+                </w:rPr>
+              </m:ctrlPr>
+            </m:accPr>
+            <m:e>
+              <m:r>
+                <w:rPr>
+                  <w:rFonts w:ascii="Cambria Math" w:eastAsiaTheme="minorEastAsia" w:hAnsi="Cambria Math"/>
+                  <w:lang w:val="en-US"/>
+                </w:rPr>
+                <m:t>g2(</m:t>
+              </m:r>
+              <m:acc>
+                <m:accPr>
+                  <m:chr m:val="̅"/>
+                  <m:ctrlPr>
+                    <w:rPr>
+                      <w:rFonts w:ascii="Cambria Math" w:eastAsiaTheme="minorEastAsia" w:hAnsi="Cambria Math"/>
+                      <w:i/>
+                      <w:lang w:val="en-US"/>
+                    </w:rPr>
+                  </m:ctrlPr>
+                </m:accPr>
+                <m:e>
+                  <m:r>
+                    <w:rPr>
+                      <w:rFonts w:ascii="Cambria Math" w:eastAsiaTheme="minorEastAsia" w:hAnsi="Cambria Math"/>
+                      <w:lang w:val="en-US"/>
+                    </w:rPr>
+                    <m:t>g1</m:t>
+                  </m:r>
                 </m:e>
               </m:acc>
+              <m:r>
+                <w:rPr>
+                  <w:rFonts w:ascii="Cambria Math" w:eastAsiaTheme="minorEastAsia" w:hAnsi="Cambria Math"/>
+                  <w:lang w:val="en-US"/>
+                </w:rPr>
+                <m:t>+x2+x1)</m:t>
+              </m:r>
             </m:e>
           </m:acc>
         </m:oMath>
@@ -1557,7 +1541,8 @@
     </w:p>
     <w:tbl>
       <w:tblPr>
-        <w:tblW w:w="5000" w:type="pct"/>
+        <w:tblW w:w="4579" w:type="pct"/>
+        <w:tblInd w:w="505" w:type="dxa"/>
         <w:tblBorders>
           <w:top w:val="single" w:sz="6" w:space="0" w:color="auto"/>
           <w:left w:val="single" w:sz="6" w:space="0" w:color="auto"/>
@@ -1569,33 +1554,33 @@
         <w:tblLook w:val="04A0" w:firstRow="1" w:lastRow="0" w:firstColumn="1" w:lastColumn="0" w:noHBand="0" w:noVBand="1"/>
       </w:tblPr>
       <w:tblGrid>
-        <w:gridCol w:w="1191"/>
-        <w:gridCol w:w="594"/>
-        <w:gridCol w:w="594"/>
-        <w:gridCol w:w="594"/>
-        <w:gridCol w:w="594"/>
-        <w:gridCol w:w="594"/>
-        <w:gridCol w:w="594"/>
-        <w:gridCol w:w="594"/>
-        <w:gridCol w:w="594"/>
-        <w:gridCol w:w="594"/>
-        <w:gridCol w:w="594"/>
-        <w:gridCol w:w="594"/>
-        <w:gridCol w:w="594"/>
-        <w:gridCol w:w="594"/>
-        <w:gridCol w:w="594"/>
-        <w:gridCol w:w="594"/>
-        <w:gridCol w:w="581"/>
+        <w:gridCol w:w="1091"/>
+        <w:gridCol w:w="544"/>
+        <w:gridCol w:w="544"/>
+        <w:gridCol w:w="544"/>
+        <w:gridCol w:w="544"/>
+        <w:gridCol w:w="544"/>
+        <w:gridCol w:w="544"/>
+        <w:gridCol w:w="544"/>
+        <w:gridCol w:w="544"/>
+        <w:gridCol w:w="544"/>
+        <w:gridCol w:w="544"/>
+        <w:gridCol w:w="544"/>
+        <w:gridCol w:w="544"/>
+        <w:gridCol w:w="544"/>
+        <w:gridCol w:w="544"/>
+        <w:gridCol w:w="544"/>
+        <w:gridCol w:w="532"/>
       </w:tblGrid>
       <w:tr>
         <w:trPr>
           <w:cantSplit/>
-          <w:trHeight w:val="458"/>
+          <w:trHeight w:val="471"/>
           <w:tblHeader/>
         </w:trPr>
         <w:tc>
           <w:tcPr>
-            <w:tcW w:w="558" w:type="pct"/>
+            <w:tcW w:w="557" w:type="pct"/>
             <w:shd w:val="clear" w:color="auto" w:fill="auto"/>
             <w:hideMark/>
           </w:tcPr>
@@ -1814,7 +1799,7 @@
         </w:tc>
         <w:tc>
           <w:tcPr>
-            <w:tcW w:w="278" w:type="pct"/>
+            <w:tcW w:w="272" w:type="pct"/>
             <w:shd w:val="clear" w:color="auto" w:fill="auto"/>
             <w:hideMark/>
           </w:tcPr>
@@ -1828,12 +1813,12 @@
       <w:tr>
         <w:trPr>
           <w:cantSplit/>
-          <w:trHeight w:val="458"/>
+          <w:trHeight w:val="471"/>
           <w:tblHeader/>
         </w:trPr>
         <w:tc>
           <w:tcPr>
-            <w:tcW w:w="558" w:type="pct"/>
+            <w:tcW w:w="557" w:type="pct"/>
             <w:shd w:val="clear" w:color="auto" w:fill="auto"/>
             <w:hideMark/>
           </w:tcPr>
@@ -2052,7 +2037,7 @@
         </w:tc>
         <w:tc>
           <w:tcPr>
-            <w:tcW w:w="278" w:type="pct"/>
+            <w:tcW w:w="272" w:type="pct"/>
             <w:shd w:val="clear" w:color="auto" w:fill="auto"/>
             <w:hideMark/>
           </w:tcPr>
@@ -2066,12 +2051,12 @@
       <w:tr>
         <w:trPr>
           <w:cantSplit/>
-          <w:trHeight w:val="458"/>
+          <w:trHeight w:val="471"/>
           <w:tblHeader/>
         </w:trPr>
         <w:tc>
           <w:tcPr>
-            <w:tcW w:w="558" w:type="pct"/>
+            <w:tcW w:w="557" w:type="pct"/>
             <w:shd w:val="clear" w:color="auto" w:fill="auto"/>
             <w:hideMark/>
           </w:tcPr>
@@ -2290,7 +2275,7 @@
         </w:tc>
         <w:tc>
           <w:tcPr>
-            <w:tcW w:w="278" w:type="pct"/>
+            <w:tcW w:w="272" w:type="pct"/>
             <w:shd w:val="clear" w:color="auto" w:fill="auto"/>
             <w:hideMark/>
           </w:tcPr>
@@ -2304,12 +2289,12 @@
       <w:tr>
         <w:trPr>
           <w:cantSplit/>
-          <w:trHeight w:val="458"/>
+          <w:trHeight w:val="471"/>
           <w:tblHeader/>
         </w:trPr>
         <w:tc>
           <w:tcPr>
-            <w:tcW w:w="558" w:type="pct"/>
+            <w:tcW w:w="557" w:type="pct"/>
             <w:shd w:val="clear" w:color="auto" w:fill="auto"/>
             <w:hideMark/>
           </w:tcPr>
@@ -2528,7 +2513,7 @@
         </w:tc>
         <w:tc>
           <w:tcPr>
-            <w:tcW w:w="278" w:type="pct"/>
+            <w:tcW w:w="272" w:type="pct"/>
             <w:shd w:val="clear" w:color="auto" w:fill="auto"/>
             <w:hideMark/>
           </w:tcPr>
@@ -2542,11 +2527,11 @@
       <w:tr>
         <w:trPr>
           <w:cantSplit/>
-          <w:trHeight w:val="458"/>
+          <w:trHeight w:val="471"/>
         </w:trPr>
         <w:tc>
           <w:tcPr>
-            <w:tcW w:w="558" w:type="pct"/>
+            <w:tcW w:w="557" w:type="pct"/>
             <w:shd w:val="clear" w:color="auto" w:fill="auto"/>
             <w:vAlign w:val="center"/>
             <w:hideMark/>
@@ -2768,7 +2753,7 @@
         </w:tc>
         <w:tc>
           <w:tcPr>
-            <w:tcW w:w="278" w:type="pct"/>
+            <w:tcW w:w="272" w:type="pct"/>
             <w:shd w:val="clear" w:color="auto" w:fill="auto"/>
             <w:hideMark/>
           </w:tcPr>
@@ -2782,11 +2767,11 @@
       <w:tr>
         <w:trPr>
           <w:cantSplit/>
-          <w:trHeight w:val="458"/>
+          <w:trHeight w:val="471"/>
         </w:trPr>
         <w:tc>
           <w:tcPr>
-            <w:tcW w:w="558" w:type="pct"/>
+            <w:tcW w:w="557" w:type="pct"/>
             <w:shd w:val="clear" w:color="auto" w:fill="auto"/>
             <w:vAlign w:val="center"/>
           </w:tcPr>
@@ -2992,7 +2977,7 @@
         </w:tc>
         <w:tc>
           <w:tcPr>
-            <w:tcW w:w="278" w:type="pct"/>
+            <w:tcW w:w="272" w:type="pct"/>
             <w:shd w:val="clear" w:color="auto" w:fill="auto"/>
           </w:tcPr>
           <w:p>
@@ -3005,11 +2990,11 @@
       <w:tr>
         <w:trPr>
           <w:cantSplit/>
-          <w:trHeight w:val="458"/>
+          <w:trHeight w:val="471"/>
         </w:trPr>
         <w:tc>
           <w:tcPr>
-            <w:tcW w:w="558" w:type="pct"/>
+            <w:tcW w:w="557" w:type="pct"/>
             <w:shd w:val="clear" w:color="auto" w:fill="auto"/>
             <w:vAlign w:val="center"/>
           </w:tcPr>
@@ -3215,7 +3200,7 @@
         </w:tc>
         <w:tc>
           <w:tcPr>
-            <w:tcW w:w="278" w:type="pct"/>
+            <w:tcW w:w="272" w:type="pct"/>
             <w:shd w:val="clear" w:color="auto" w:fill="auto"/>
           </w:tcPr>
           <w:p>
@@ -3224,15 +3209,17 @@
             </w:r>
           </w:p>
         </w:tc>
+        <w:bookmarkStart w:id="0" w:name="_GoBack"/>
+        <w:bookmarkEnd w:id="0"/>
       </w:tr>
       <w:tr>
         <w:trPr>
           <w:cantSplit/>
-          <w:trHeight w:val="458"/>
+          <w:trHeight w:val="471"/>
         </w:trPr>
         <w:tc>
           <w:tcPr>
-            <w:tcW w:w="558" w:type="pct"/>
+            <w:tcW w:w="557" w:type="pct"/>
             <w:shd w:val="clear" w:color="auto" w:fill="auto"/>
             <w:vAlign w:val="center"/>
           </w:tcPr>
@@ -3438,7 +3425,7 @@
         </w:tc>
         <w:tc>
           <w:tcPr>
-            <w:tcW w:w="278" w:type="pct"/>
+            <w:tcW w:w="272" w:type="pct"/>
             <w:shd w:val="clear" w:color="auto" w:fill="auto"/>
           </w:tcPr>
           <w:p>
@@ -4029,7 +4016,7 @@
                     </pic:cNvPicPr>
                   </pic:nvPicPr>
                   <pic:blipFill>
-                    <a:blip r:embed="rId6">
+                    <a:blip r:embed="rId7">
                       <a:extLst>
                         <a:ext uri="{28A0092B-C50C-407E-A947-70E740481C1C}">
                           <a14:useLocalDpi xmlns:a14="http://schemas.microsoft.com/office/drawing/2010/main" val="0"/>
@@ -4152,7 +4139,7 @@
                     </pic:cNvPicPr>
                   </pic:nvPicPr>
                   <pic:blipFill>
-                    <a:blip r:embed="rId7">
+                    <a:blip r:embed="rId8">
                       <a:extLst>
                         <a:ext uri="{28A0092B-C50C-407E-A947-70E740481C1C}">
                           <a14:useLocalDpi xmlns:a14="http://schemas.microsoft.com/office/drawing/2010/main" val="0"/>
@@ -4236,7 +4223,7 @@
                     <pic:cNvPicPr/>
                   </pic:nvPicPr>
                   <pic:blipFill>
-                    <a:blip r:embed="rId8">
+                    <a:blip r:embed="rId9">
                       <a:extLst>
                         <a:ext uri="{28A0092B-C50C-407E-A947-70E740481C1C}">
                           <a14:useLocalDpi xmlns:a14="http://schemas.microsoft.com/office/drawing/2010/main" val="0"/>
@@ -4295,7 +4282,7 @@
                     <pic:cNvPicPr/>
                   </pic:nvPicPr>
                   <pic:blipFill>
-                    <a:blip r:embed="rId9">
+                    <a:blip r:embed="rId10">
                       <a:extLst>
                         <a:ext uri="{28A0092B-C50C-407E-A947-70E740481C1C}">
                           <a14:useLocalDpi xmlns:a14="http://schemas.microsoft.com/office/drawing/2010/main" val="0"/>
@@ -4495,7 +4482,7 @@
                     </pic:cNvPicPr>
                   </pic:nvPicPr>
                   <pic:blipFill>
-                    <a:blip r:embed="rId10">
+                    <a:blip r:embed="rId11">
                       <a:extLst>
                         <a:ext uri="{28A0092B-C50C-407E-A947-70E740481C1C}">
                           <a14:useLocalDpi xmlns:a14="http://schemas.microsoft.com/office/drawing/2010/main" val="0"/>
@@ -4608,139 +4595,6 @@
                 <pic:pic xmlns:pic="http://schemas.openxmlformats.org/drawingml/2006/picture">
                   <pic:nvPicPr>
                     <pic:cNvPr id="0" name="Picture 40"/>
-                    <pic:cNvPicPr>
-                      <a:picLocks noChangeAspect="1" noChangeArrowheads="1"/>
-                    </pic:cNvPicPr>
-                  </pic:nvPicPr>
-                  <pic:blipFill>
-                    <a:blip r:embed="rId11">
-                      <a:extLst>
-                        <a:ext uri="{28A0092B-C50C-407E-A947-70E740481C1C}">
-                          <a14:useLocalDpi xmlns:a14="http://schemas.microsoft.com/office/drawing/2010/main" val="0"/>
-                        </a:ext>
-                      </a:extLst>
-                    </a:blip>
-                    <a:stretch>
-                      <a:fillRect/>
-                    </a:stretch>
-                  </pic:blipFill>
-                  <pic:spPr bwMode="auto">
-                    <a:xfrm>
-                      <a:off x="0" y="0"/>
-                      <a:ext cx="5619053" cy="3438525"/>
-                    </a:xfrm>
-                    <a:prstGeom prst="rect">
-                      <a:avLst/>
-                    </a:prstGeom>
-                    <a:noFill/>
-                    <a:ln w="9525">
-                      <a:noFill/>
-                      <a:miter lim="800000"/>
-                      <a:headEnd/>
-                      <a:tailEnd/>
-                    </a:ln>
-                  </pic:spPr>
-                </pic:pic>
-              </a:graphicData>
-            </a:graphic>
-          </wp:inline>
-        </w:drawing>
-      </w:r>
-    </w:p>
-    <w:p>
-      <w:pPr>
-        <w:rPr>
-          <w:sz w:val="28"/>
-          <w:szCs w:val="28"/>
-        </w:rPr>
-      </w:pPr>
-      <w:r>
-        <w:rPr>
-          <w:sz w:val="28"/>
-          <w:szCs w:val="28"/>
-        </w:rPr>
-        <w:br w:type="page"/>
-      </w:r>
-    </w:p>
-    <w:p>
-      <w:pPr>
-        <w:spacing w:after="0" w:line="240" w:lineRule="auto"/>
-        <w:ind w:left="720"/>
-        <w:rPr>
-          <w:sz w:val="28"/>
-          <w:szCs w:val="28"/>
-        </w:rPr>
-      </w:pPr>
-      <w:r>
-        <w:rPr>
-          <w:sz w:val="28"/>
-          <w:szCs w:val="28"/>
-        </w:rPr>
-        <w:lastRenderedPageBreak/>
-        <w:t>Попытка №2</w:t>
-      </w:r>
-    </w:p>
-    <w:p>
-      <w:pPr>
-        <w:spacing w:after="0" w:line="240" w:lineRule="auto"/>
-        <w:ind w:firstLine="708"/>
-        <w:rPr>
-          <w:sz w:val="28"/>
-          <w:szCs w:val="28"/>
-        </w:rPr>
-      </w:pPr>
-      <w:r>
-        <w:rPr>
-          <w:sz w:val="28"/>
-          <w:szCs w:val="28"/>
-        </w:rPr>
-        <w:t xml:space="preserve">Результат генерации при заданном качестве покрытия входного набора в </w:t>
-      </w:r>
-      <w:r>
-        <w:rPr>
-          <w:sz w:val="28"/>
-          <w:szCs w:val="28"/>
-        </w:rPr>
-        <w:t>36</w:t>
-      </w:r>
-      <w:r>
-        <w:rPr>
-          <w:sz w:val="28"/>
-          <w:szCs w:val="28"/>
-        </w:rPr>
-        <w:t>%:</w:t>
-      </w:r>
-    </w:p>
-    <w:p>
-      <w:pPr>
-        <w:spacing w:after="0" w:line="240" w:lineRule="auto"/>
-        <w:ind w:firstLine="708"/>
-        <w:jc w:val="center"/>
-        <w:rPr>
-          <w:sz w:val="28"/>
-          <w:szCs w:val="28"/>
-        </w:rPr>
-      </w:pPr>
-      <w:r>
-        <w:rPr>
-          <w:noProof/>
-          <w:sz w:val="28"/>
-          <w:szCs w:val="28"/>
-          <w:lang w:val="en-CA" w:eastAsia="en-CA"/>
-        </w:rPr>
-        <w:drawing>
-          <wp:inline distT="0" distB="0" distL="0" distR="0">
-            <wp:extent cx="5619053" cy="3438525"/>
-            <wp:effectExtent l="0" t="0" r="0" b="0"/>
-            <wp:docPr id="43" name="Рисунок 43"/>
-            <wp:cNvGraphicFramePr>
-              <a:graphicFrameLocks xmlns:a="http://schemas.openxmlformats.org/drawingml/2006/main" noChangeAspect="1"/>
-            </wp:cNvGraphicFramePr>
-            <a:graphic xmlns:a="http://schemas.openxmlformats.org/drawingml/2006/main">
-              <a:graphicData uri="http://schemas.openxmlformats.org/drawingml/2006/picture">
-                <pic:pic xmlns:pic="http://schemas.openxmlformats.org/drawingml/2006/picture">
-                  <pic:nvPicPr>
-                    <pic:cNvPr id="0" name="Picture 43"/>
                     <pic:cNvPicPr>
                       <a:picLocks noChangeAspect="1" noChangeArrowheads="1"/>
                     </pic:cNvPicPr>
@@ -4782,6 +4636,139 @@
     </w:p>
     <w:p>
       <w:pPr>
+        <w:rPr>
+          <w:sz w:val="28"/>
+          <w:szCs w:val="28"/>
+        </w:rPr>
+      </w:pPr>
+      <w:r>
+        <w:rPr>
+          <w:sz w:val="28"/>
+          <w:szCs w:val="28"/>
+        </w:rPr>
+        <w:br w:type="page"/>
+      </w:r>
+    </w:p>
+    <w:p>
+      <w:pPr>
+        <w:spacing w:after="0" w:line="240" w:lineRule="auto"/>
+        <w:ind w:left="720"/>
+        <w:rPr>
+          <w:sz w:val="28"/>
+          <w:szCs w:val="28"/>
+        </w:rPr>
+      </w:pPr>
+      <w:r>
+        <w:rPr>
+          <w:sz w:val="28"/>
+          <w:szCs w:val="28"/>
+        </w:rPr>
+        <w:lastRenderedPageBreak/>
+        <w:t>Попытка №2</w:t>
+      </w:r>
+    </w:p>
+    <w:p>
+      <w:pPr>
+        <w:spacing w:after="0" w:line="240" w:lineRule="auto"/>
+        <w:ind w:firstLine="708"/>
+        <w:rPr>
+          <w:sz w:val="28"/>
+          <w:szCs w:val="28"/>
+        </w:rPr>
+      </w:pPr>
+      <w:r>
+        <w:rPr>
+          <w:sz w:val="28"/>
+          <w:szCs w:val="28"/>
+        </w:rPr>
+        <w:t xml:space="preserve">Результат генерации при заданном качестве покрытия входного набора в </w:t>
+      </w:r>
+      <w:r>
+        <w:rPr>
+          <w:sz w:val="28"/>
+          <w:szCs w:val="28"/>
+        </w:rPr>
+        <w:t>36</w:t>
+      </w:r>
+      <w:r>
+        <w:rPr>
+          <w:sz w:val="28"/>
+          <w:szCs w:val="28"/>
+        </w:rPr>
+        <w:t>%:</w:t>
+      </w:r>
+    </w:p>
+    <w:p>
+      <w:pPr>
+        <w:spacing w:after="0" w:line="240" w:lineRule="auto"/>
+        <w:ind w:firstLine="708"/>
+        <w:jc w:val="center"/>
+        <w:rPr>
+          <w:sz w:val="28"/>
+          <w:szCs w:val="28"/>
+        </w:rPr>
+      </w:pPr>
+      <w:r>
+        <w:rPr>
+          <w:noProof/>
+          <w:sz w:val="28"/>
+          <w:szCs w:val="28"/>
+          <w:lang w:val="en-CA" w:eastAsia="en-CA"/>
+        </w:rPr>
+        <w:drawing>
+          <wp:inline distT="0" distB="0" distL="0" distR="0">
+            <wp:extent cx="5619053" cy="3438525"/>
+            <wp:effectExtent l="0" t="0" r="0" b="0"/>
+            <wp:docPr id="43" name="Рисунок 43"/>
+            <wp:cNvGraphicFramePr>
+              <a:graphicFrameLocks xmlns:a="http://schemas.openxmlformats.org/drawingml/2006/main" noChangeAspect="1"/>
+            </wp:cNvGraphicFramePr>
+            <a:graphic xmlns:a="http://schemas.openxmlformats.org/drawingml/2006/main">
+              <a:graphicData uri="http://schemas.openxmlformats.org/drawingml/2006/picture">
+                <pic:pic xmlns:pic="http://schemas.openxmlformats.org/drawingml/2006/picture">
+                  <pic:nvPicPr>
+                    <pic:cNvPr id="0" name="Picture 43"/>
+                    <pic:cNvPicPr>
+                      <a:picLocks noChangeAspect="1" noChangeArrowheads="1"/>
+                    </pic:cNvPicPr>
+                  </pic:nvPicPr>
+                  <pic:blipFill>
+                    <a:blip r:embed="rId13">
+                      <a:extLst>
+                        <a:ext uri="{28A0092B-C50C-407E-A947-70E740481C1C}">
+                          <a14:useLocalDpi xmlns:a14="http://schemas.microsoft.com/office/drawing/2010/main" val="0"/>
+                        </a:ext>
+                      </a:extLst>
+                    </a:blip>
+                    <a:stretch>
+                      <a:fillRect/>
+                    </a:stretch>
+                  </pic:blipFill>
+                  <pic:spPr bwMode="auto">
+                    <a:xfrm>
+                      <a:off x="0" y="0"/>
+                      <a:ext cx="5619053" cy="3438525"/>
+                    </a:xfrm>
+                    <a:prstGeom prst="rect">
+                      <a:avLst/>
+                    </a:prstGeom>
+                    <a:noFill/>
+                    <a:ln w="9525">
+                      <a:noFill/>
+                      <a:miter lim="800000"/>
+                      <a:headEnd/>
+                      <a:tailEnd/>
+                    </a:ln>
+                  </pic:spPr>
+                </pic:pic>
+              </a:graphicData>
+            </a:graphic>
+          </wp:inline>
+        </w:drawing>
+      </w:r>
+    </w:p>
+    <w:p>
+      <w:pPr>
         <w:spacing w:after="0" w:line="240" w:lineRule="auto"/>
         <w:rPr>
           <w:sz w:val="28"/>
@@ -4855,7 +4842,7 @@
                     </pic:cNvPicPr>
                   </pic:nvPicPr>
                   <pic:blipFill>
-                    <a:blip r:embed="rId13">
+                    <a:blip r:embed="rId14">
                       <a:extLst>
                         <a:ext uri="{28A0092B-C50C-407E-A947-70E740481C1C}">
                           <a14:useLocalDpi xmlns:a14="http://schemas.microsoft.com/office/drawing/2010/main" val="0"/>
@@ -4997,7 +4984,7 @@
                     </pic:cNvPicPr>
                   </pic:nvPicPr>
                   <pic:blipFill>
-                    <a:blip r:embed="rId14">
+                    <a:blip r:embed="rId15">
                       <a:extLst>
                         <a:ext uri="{28A0092B-C50C-407E-A947-70E740481C1C}">
                           <a14:useLocalDpi xmlns:a14="http://schemas.microsoft.com/office/drawing/2010/main" val="0"/>
@@ -5156,7 +5143,7 @@
                     <pic:cNvPicPr/>
                   </pic:nvPicPr>
                   <pic:blipFill>
-                    <a:blip r:embed="rId15">
+                    <a:blip r:embed="rId16">
                       <a:extLst>
                         <a:ext uri="{28A0092B-C50C-407E-A947-70E740481C1C}">
                           <a14:useLocalDpi xmlns:a14="http://schemas.microsoft.com/office/drawing/2010/main" val="0"/>
@@ -5240,7 +5227,7 @@
                     </pic:cNvPicPr>
                   </pic:nvPicPr>
                   <pic:blipFill>
-                    <a:blip r:embed="rId16">
+                    <a:blip r:embed="rId17">
                       <a:extLst>
                         <a:ext uri="{28A0092B-C50C-407E-A947-70E740481C1C}">
                           <a14:useLocalDpi xmlns:a14="http://schemas.microsoft.com/office/drawing/2010/main" val="0"/>
@@ -5273,8 +5260,6 @@
           </wp:inline>
         </w:drawing>
       </w:r>
-      <w:bookmarkStart w:id="0" w:name="_GoBack"/>
-      <w:bookmarkEnd w:id="0"/>
     </w:p>
     <w:sectPr>
       <w:pgSz w:w="11906" w:h="16838"/>
@@ -6314,4 +6299,16 @@
     </a:ext>
   </a:extLst>
 </a:theme>
+</file>
+
+<file path=customXml/item1.xml><?xml version="1.0" encoding="utf-8"?>
+<b:Sources xmlns:b="http://schemas.openxmlformats.org/officeDocument/2006/bibliography" xmlns="http://schemas.openxmlformats.org/officeDocument/2006/bibliography" SelectedStyle="\APASixthEditionOfficeOnline.xsl" StyleName="APA" Version="6"/>
+</file>
+
+<file path=customXml/itemProps1.xml><?xml version="1.0" encoding="utf-8"?>
+<ds:datastoreItem xmlns:ds="http://schemas.openxmlformats.org/officeDocument/2006/customXml" ds:itemID="{4FF24221-E7FE-4C0D-AC5E-90A7EFB08A7B}">
+  <ds:schemaRefs>
+    <ds:schemaRef ds:uri="http://schemas.openxmlformats.org/officeDocument/2006/bibliography"/>
+  </ds:schemaRefs>
+</ds:datastoreItem>
 </file>
</xml_diff>

<commit_message>
Update third lab kidsvt
</commit_message>
<xml_diff>
--- a/kidsvt/lab2/Lab2-2.docx
+++ b/kidsvt/lab2/Lab2-2.docx
@@ -2996,15 +2996,7 @@
           <w:sz w:val="28"/>
           <w:szCs w:val="28"/>
         </w:rPr>
-        <w:t>2</w:t>
-      </w:r>
-      <w:r>
-        <w:rPr>
-          <w:rFonts w:ascii="Times New Roman" w:hAnsi="Times New Roman" w:cs="Times New Roman"/>
-          <w:sz w:val="28"/>
-          <w:szCs w:val="28"/>
-        </w:rPr>
-        <w:t>8</w:t>
+        <w:t>35</w:t>
       </w:r>
       <w:r>
         <w:rPr>
@@ -3033,8 +3025,8 @@
           <w:lang w:val="en-CA" w:eastAsia="en-CA"/>
         </w:rPr>
         <w:drawing>
-          <wp:inline distT="0" distB="0" distL="0" distR="0" wp14:anchorId="75C6F23C" wp14:editId="6C47D09F">
-            <wp:extent cx="5613158" cy="3438525"/>
+          <wp:inline distT="0" distB="0" distL="0" distR="0" wp14:anchorId="75C6F23C" wp14:editId="24A9CA21">
+            <wp:extent cx="5613158" cy="3429742"/>
             <wp:effectExtent l="0" t="0" r="0" b="0"/>
             <wp:docPr id="37" name="Рисунок 37"/>
             <wp:cNvGraphicFramePr>
@@ -3050,7 +3042,7 @@
                     </pic:cNvPicPr>
                   </pic:nvPicPr>
                   <pic:blipFill>
-                    <a:blip r:embed="rId11" cstate="print">
+                    <a:blip r:embed="rId11">
                       <a:extLst>
                         <a:ext uri="{28A0092B-C50C-407E-A947-70E740481C1C}">
                           <a14:useLocalDpi xmlns:a14="http://schemas.microsoft.com/office/drawing/2010/main" val="0"/>
@@ -3064,7 +3056,7 @@
                   <pic:spPr bwMode="auto">
                     <a:xfrm>
                       <a:off x="0" y="0"/>
-                      <a:ext cx="5613158" cy="3438525"/>
+                      <a:ext cx="5613158" cy="3429742"/>
                     </a:xfrm>
                     <a:prstGeom prst="rect">
                       <a:avLst/>
@@ -3156,8 +3148,8 @@
           <w:lang w:val="en-CA" w:eastAsia="en-CA"/>
         </w:rPr>
         <w:drawing>
-          <wp:inline distT="0" distB="0" distL="0" distR="0" wp14:anchorId="1A1B4219" wp14:editId="22C386EF">
-            <wp:extent cx="5619053" cy="3438525"/>
+          <wp:inline distT="0" distB="0" distL="0" distR="0" wp14:anchorId="1A1B4219" wp14:editId="6AF560B1">
+            <wp:extent cx="5619053" cy="3420293"/>
             <wp:effectExtent l="0" t="0" r="0" b="0"/>
             <wp:docPr id="40" name="Рисунок 40"/>
             <wp:cNvGraphicFramePr>
@@ -3173,7 +3165,7 @@
                     </pic:cNvPicPr>
                   </pic:nvPicPr>
                   <pic:blipFill>
-                    <a:blip r:embed="rId12" cstate="print">
+                    <a:blip r:embed="rId12">
                       <a:extLst>
                         <a:ext uri="{28A0092B-C50C-407E-A947-70E740481C1C}">
                           <a14:useLocalDpi xmlns:a14="http://schemas.microsoft.com/office/drawing/2010/main" val="0"/>
@@ -3187,7 +3179,7 @@
                   <pic:spPr bwMode="auto">
                     <a:xfrm>
                       <a:off x="0" y="0"/>
-                      <a:ext cx="5619053" cy="3438525"/>
+                      <a:ext cx="5619053" cy="3420293"/>
                     </a:xfrm>
                     <a:prstGeom prst="rect">
                       <a:avLst/>
@@ -3297,8 +3289,8 @@
           <w:lang w:val="en-CA" w:eastAsia="en-CA"/>
         </w:rPr>
         <w:drawing>
-          <wp:inline distT="0" distB="0" distL="0" distR="0" wp14:anchorId="421C4E19" wp14:editId="52ECF5AA">
-            <wp:extent cx="5619053" cy="3438525"/>
+          <wp:inline distT="0" distB="0" distL="0" distR="0" wp14:anchorId="421C4E19" wp14:editId="16296445">
+            <wp:extent cx="5619053" cy="3433344"/>
             <wp:effectExtent l="0" t="0" r="0" b="0"/>
             <wp:docPr id="43" name="Рисунок 43"/>
             <wp:cNvGraphicFramePr>
@@ -3314,7 +3306,7 @@
                     </pic:cNvPicPr>
                   </pic:nvPicPr>
                   <pic:blipFill>
-                    <a:blip r:embed="rId13" cstate="print">
+                    <a:blip r:embed="rId13">
                       <a:extLst>
                         <a:ext uri="{28A0092B-C50C-407E-A947-70E740481C1C}">
                           <a14:useLocalDpi xmlns:a14="http://schemas.microsoft.com/office/drawing/2010/main" val="0"/>
@@ -3328,7 +3320,7 @@
                   <pic:spPr bwMode="auto">
                     <a:xfrm>
                       <a:off x="0" y="0"/>
-                      <a:ext cx="5619053" cy="3438525"/>
+                      <a:ext cx="5619053" cy="3433344"/>
                     </a:xfrm>
                     <a:prstGeom prst="rect">
                       <a:avLst/>
@@ -3382,7 +3374,7 @@
           <w:sz w:val="28"/>
           <w:szCs w:val="28"/>
         </w:rPr>
-        <w:t>2</w:t>
+        <w:t>1</w:t>
       </w:r>
       <w:r>
         <w:rPr>
@@ -3411,8 +3403,8 @@
           <w:lang w:val="en-CA" w:eastAsia="en-CA"/>
         </w:rPr>
         <w:drawing>
-          <wp:inline distT="0" distB="0" distL="0" distR="0" wp14:anchorId="679959C4" wp14:editId="01159A56">
-            <wp:extent cx="5643666" cy="3438525"/>
+          <wp:inline distT="0" distB="0" distL="0" distR="0" wp14:anchorId="679959C4" wp14:editId="72550960">
+            <wp:extent cx="5627531" cy="3438525"/>
             <wp:effectExtent l="0" t="0" r="0" b="0"/>
             <wp:docPr id="46" name="Рисунок 46"/>
             <wp:cNvGraphicFramePr>
@@ -3428,7 +3420,7 @@
                     </pic:cNvPicPr>
                   </pic:nvPicPr>
                   <pic:blipFill>
-                    <a:blip r:embed="rId14" cstate="print">
+                    <a:blip r:embed="rId14">
                       <a:extLst>
                         <a:ext uri="{28A0092B-C50C-407E-A947-70E740481C1C}">
                           <a14:useLocalDpi xmlns:a14="http://schemas.microsoft.com/office/drawing/2010/main" val="0"/>
@@ -3442,7 +3434,7 @@
                   <pic:spPr bwMode="auto">
                     <a:xfrm>
                       <a:off x="0" y="0"/>
-                      <a:ext cx="5643666" cy="3438525"/>
+                      <a:ext cx="5627531" cy="3438525"/>
                     </a:xfrm>
                     <a:prstGeom prst="rect">
                       <a:avLst/>
@@ -3545,6 +3537,7 @@
     <w:p>
       <w:pPr>
         <w:spacing w:after="0" w:line="240" w:lineRule="auto"/>
+        <w:ind w:left="709"/>
         <w:jc w:val="center"/>
         <w:rPr>
           <w:rFonts w:ascii="Times New Roman" w:hAnsi="Times New Roman" w:cs="Times New Roman"/>
@@ -3561,8 +3554,8 @@
           <w:lang w:val="en-CA" w:eastAsia="en-CA"/>
         </w:rPr>
         <w:drawing>
-          <wp:inline distT="0" distB="0" distL="0" distR="0" wp14:anchorId="34CE7876" wp14:editId="6FF00894">
-            <wp:extent cx="5619053" cy="3438525"/>
+          <wp:inline distT="0" distB="0" distL="0" distR="0" wp14:anchorId="34CE7876" wp14:editId="48A4F302">
+            <wp:extent cx="5619053" cy="3408892"/>
             <wp:effectExtent l="0" t="0" r="0" b="0"/>
             <wp:docPr id="49" name="Рисунок 49"/>
             <wp:cNvGraphicFramePr>
@@ -3578,7 +3571,7 @@
                     </pic:cNvPicPr>
                   </pic:nvPicPr>
                   <pic:blipFill>
-                    <a:blip r:embed="rId15" cstate="print">
+                    <a:blip r:embed="rId15">
                       <a:extLst>
                         <a:ext uri="{28A0092B-C50C-407E-A947-70E740481C1C}">
                           <a14:useLocalDpi xmlns:a14="http://schemas.microsoft.com/office/drawing/2010/main" val="0"/>
@@ -3592,7 +3585,7 @@
                   <pic:spPr bwMode="auto">
                     <a:xfrm>
                       <a:off x="0" y="0"/>
-                      <a:ext cx="5619053" cy="3438525"/>
+                      <a:ext cx="5619053" cy="3408892"/>
                     </a:xfrm>
                     <a:prstGeom prst="rect">
                       <a:avLst/>
@@ -3635,6 +3628,129 @@
     </w:p>
     <w:p>
       <w:pPr>
+        <w:spacing w:after="0" w:line="360" w:lineRule="auto"/>
+        <w:ind w:left="720"/>
+        <w:rPr>
+          <w:rFonts w:ascii="Times New Roman" w:hAnsi="Times New Roman" w:cs="Times New Roman"/>
+          <w:sz w:val="28"/>
+          <w:szCs w:val="28"/>
+        </w:rPr>
+      </w:pPr>
+      <w:r>
+        <w:rPr>
+          <w:rFonts w:ascii="Times New Roman" w:eastAsia="Helvetica" w:hAnsi="Times New Roman" w:cs="Times New Roman"/>
+          <w:sz w:val="28"/>
+          <w:szCs w:val="28"/>
+        </w:rPr>
+        <w:t xml:space="preserve">При заданном качестве покрытия входного набора в </w:t>
+      </w:r>
+      <w:r>
+        <w:rPr>
+          <w:rFonts w:ascii="Times New Roman" w:hAnsi="Times New Roman" w:cs="Times New Roman"/>
+          <w:sz w:val="28"/>
+          <w:szCs w:val="28"/>
+        </w:rPr>
+        <w:t>1</w:t>
+      </w:r>
+      <w:r>
+        <w:rPr>
+          <w:rFonts w:ascii="Times New Roman" w:hAnsi="Times New Roman" w:cs="Times New Roman"/>
+          <w:sz w:val="28"/>
+          <w:szCs w:val="28"/>
+        </w:rPr>
+        <w:t>%:</w:t>
+      </w:r>
+    </w:p>
+    <w:p>
+      <w:pPr>
+        <w:spacing w:after="0" w:line="240" w:lineRule="auto"/>
+        <w:ind w:left="720"/>
+        <w:jc w:val="center"/>
+        <w:rPr>
+          <w:sz w:val="28"/>
+          <w:szCs w:val="28"/>
+        </w:rPr>
+      </w:pPr>
+      <w:r>
+        <w:rPr>
+          <w:noProof/>
+          <w:sz w:val="28"/>
+          <w:szCs w:val="28"/>
+          <w:lang w:val="en-CA" w:eastAsia="en-CA"/>
+        </w:rPr>
+        <w:drawing>
+          <wp:inline distT="0" distB="0" distL="0" distR="0" wp14:anchorId="10CF18F6" wp14:editId="579B48DD">
+            <wp:extent cx="5627531" cy="3438524"/>
+            <wp:effectExtent l="0" t="0" r="0" b="0"/>
+            <wp:docPr id="11" name="Рисунок 46"/>
+            <wp:cNvGraphicFramePr>
+              <a:graphicFrameLocks xmlns:a="http://schemas.openxmlformats.org/drawingml/2006/main" noChangeAspect="1"/>
+            </wp:cNvGraphicFramePr>
+            <a:graphic xmlns:a="http://schemas.openxmlformats.org/drawingml/2006/main">
+              <a:graphicData uri="http://schemas.openxmlformats.org/drawingml/2006/picture">
+                <pic:pic xmlns:pic="http://schemas.openxmlformats.org/drawingml/2006/picture">
+                  <pic:nvPicPr>
+                    <pic:cNvPr id="0" name="Picture 46"/>
+                    <pic:cNvPicPr>
+                      <a:picLocks noChangeAspect="1" noChangeArrowheads="1"/>
+                    </pic:cNvPicPr>
+                  </pic:nvPicPr>
+                  <pic:blipFill>
+                    <a:blip r:embed="rId16">
+                      <a:extLst>
+                        <a:ext uri="{28A0092B-C50C-407E-A947-70E740481C1C}">
+                          <a14:useLocalDpi xmlns:a14="http://schemas.microsoft.com/office/drawing/2010/main" val="0"/>
+                        </a:ext>
+                      </a:extLst>
+                    </a:blip>
+                    <a:stretch>
+                      <a:fillRect/>
+                    </a:stretch>
+                  </pic:blipFill>
+                  <pic:spPr bwMode="auto">
+                    <a:xfrm>
+                      <a:off x="0" y="0"/>
+                      <a:ext cx="5627531" cy="3438524"/>
+                    </a:xfrm>
+                    <a:prstGeom prst="rect">
+                      <a:avLst/>
+                    </a:prstGeom>
+                    <a:noFill/>
+                    <a:ln w="9525">
+                      <a:noFill/>
+                      <a:miter lim="800000"/>
+                      <a:headEnd/>
+                      <a:tailEnd/>
+                    </a:ln>
+                  </pic:spPr>
+                </pic:pic>
+              </a:graphicData>
+            </a:graphic>
+          </wp:inline>
+        </w:drawing>
+      </w:r>
+    </w:p>
+    <w:p>
+      <w:pPr>
+        <w:spacing w:after="0" w:line="240" w:lineRule="auto"/>
+        <w:jc w:val="center"/>
+        <w:rPr>
+          <w:sz w:val="28"/>
+          <w:szCs w:val="28"/>
+        </w:rPr>
+      </w:pPr>
+    </w:p>
+    <w:p>
+      <w:pPr>
+        <w:rPr>
+          <w:rFonts w:ascii="Times New Roman" w:hAnsi="Times New Roman" w:cs="Times New Roman"/>
+          <w:sz w:val="28"/>
+          <w:szCs w:val="28"/>
+        </w:rPr>
+      </w:pPr>
+    </w:p>
+    <w:p>
+      <w:pPr>
         <w:rPr>
           <w:rFonts w:ascii="Times New Roman" w:hAnsi="Times New Roman" w:cs="Times New Roman"/>
           <w:sz w:val="28"/>
@@ -3757,7 +3873,7 @@
                     <pic:cNvPicPr/>
                   </pic:nvPicPr>
                   <pic:blipFill>
-                    <a:blip r:embed="rId16" cstate="print">
+                    <a:blip r:embed="rId17" cstate="print">
                       <a:extLst>
                         <a:ext uri="{28A0092B-C50C-407E-A947-70E740481C1C}">
                           <a14:useLocalDpi xmlns:a14="http://schemas.microsoft.com/office/drawing/2010/main" val="0"/>
@@ -3822,9 +3938,9 @@
           <w:lang w:val="en-CA" w:eastAsia="en-CA"/>
         </w:rPr>
         <w:drawing>
-          <wp:inline distT="0" distB="0" distL="0" distR="0" wp14:anchorId="59673A50" wp14:editId="6834E3A8">
-            <wp:extent cx="5940425" cy="4758520"/>
-            <wp:effectExtent l="19050" t="0" r="3175" b="0"/>
+          <wp:inline distT="0" distB="0" distL="0" distR="0" wp14:anchorId="59673A50" wp14:editId="34FC8E28">
+            <wp:extent cx="5940425" cy="4434670"/>
+            <wp:effectExtent l="0" t="0" r="0" b="0"/>
             <wp:docPr id="12" name="Рисунок 4"/>
             <wp:cNvGraphicFramePr>
               <a:graphicFrameLocks xmlns:a="http://schemas.openxmlformats.org/drawingml/2006/main" noChangeAspect="1"/>
@@ -3839,8 +3955,13 @@
                     </pic:cNvPicPr>
                   </pic:nvPicPr>
                   <pic:blipFill>
-                    <a:blip r:embed="rId17" cstate="print"/>
-                    <a:srcRect/>
+                    <a:blip r:embed="rId18">
+                      <a:extLst>
+                        <a:ext uri="{28A0092B-C50C-407E-A947-70E740481C1C}">
+                          <a14:useLocalDpi xmlns:a14="http://schemas.microsoft.com/office/drawing/2010/main" val="0"/>
+                        </a:ext>
+                      </a:extLst>
+                    </a:blip>
                     <a:stretch>
                       <a:fillRect/>
                     </a:stretch>
@@ -3848,7 +3969,7 @@
                   <pic:spPr bwMode="auto">
                     <a:xfrm>
                       <a:off x="0" y="0"/>
-                      <a:ext cx="5940425" cy="4758520"/>
+                      <a:ext cx="5940425" cy="4434670"/>
                     </a:xfrm>
                     <a:prstGeom prst="rect">
                       <a:avLst/>
@@ -4260,7 +4381,7 @@
           <w:szCs w:val="28"/>
           <w:lang w:val="en-US"/>
         </w:rPr>
-        <w:t xml:space="preserve">  P1 &lt;= '1', '0' after 10 NS, '1' after 20 NS, '1' after 30 NS, '0' after 40 NS, '0' after 50 NS, '0' after 60 NS, '1' after 70 NS, '0' after 80 NS;</w:t>
+        <w:t xml:space="preserve">  P1 &lt;= '1', '0' after 100 NS, '1' after 200 NS, '0' after 300 NS, '0' after 400 NS, '0' after 500 NS, '1' after 600 NS, '1' after 700 NS, '1' after 800 NS;</w:t>
       </w:r>
     </w:p>
     <w:p>
@@ -4281,7 +4402,7 @@
           <w:szCs w:val="28"/>
           <w:lang w:val="en-US"/>
         </w:rPr>
-        <w:t xml:space="preserve">  P2 &lt;= '0', '1' after 10 NS, '0' after 20 NS, '1' after 30 NS, '0' after 40 NS, '0' after 50 NS, '1' after 60 NS, '0' after 70 NS, '0' after 80 NS;</w:t>
+        <w:t xml:space="preserve">  P2 &lt;= '0', '0' after 100 NS, '1' after 200 NS, '1' after 300 NS, '0' after 400 NS, '0' after 500 NS, '1' after 600 NS, '0' after 700 NS, '0' after 800 NS;</w:t>
       </w:r>
     </w:p>
     <w:p>
@@ -4302,7 +4423,7 @@
           <w:szCs w:val="28"/>
           <w:lang w:val="en-US"/>
         </w:rPr>
-        <w:t xml:space="preserve">  P3 &lt;= '0', '0' after 10 NS, '1' after 20 NS, '1' after 30 NS, '0' after 40 NS, '1' after 50 NS, '1' after 60 NS, '0' after 70 NS, '1' after 80 NS;</w:t>
+        <w:t xml:space="preserve">  P3 &lt;= '0', '1' after 100 NS, '1' after 200 NS, '0' after 300 NS, '0' after 400 NS, '1' after 500 NS, '1' after 600 NS, '0' after 700 NS, '1' after 800 NS;</w:t>
       </w:r>
     </w:p>
     <w:p>
@@ -4323,7 +4444,7 @@
           <w:szCs w:val="28"/>
           <w:lang w:val="en-US"/>
         </w:rPr>
-        <w:t xml:space="preserve">  P4 &lt;= '0', '1' after 10 NS, '0' after 20 NS, '0' after 30 NS, '0' after 40 NS, '0' after 50 NS, '1' after 60 NS, '1' after 70 NS, '1' after 80 NS;</w:t>
+        <w:t xml:space="preserve">  P4 &lt;= '0', '0' after 100 NS, '0' after 200 NS, '1' after 300 NS, '0' after 400 NS, '1' after 500 NS, '1' after 600 NS, '1' after 700 NS, '1' after 800 NS;</w:t>
       </w:r>
     </w:p>
     <w:p>
@@ -4355,17 +4476,41 @@
           <w:rFonts w:ascii="Times New Roman" w:hAnsi="Times New Roman" w:cs="Times New Roman"/>
           <w:sz w:val="28"/>
           <w:szCs w:val="28"/>
-          <w:lang w:val="en-US"/>
-        </w:rPr>
-      </w:pPr>
-      <w:r>
-        <w:rPr>
-          <w:rFonts w:ascii="Times New Roman" w:hAnsi="Times New Roman" w:cs="Times New Roman"/>
-          <w:sz w:val="28"/>
-          <w:szCs w:val="28"/>
-          <w:lang w:val="en-US"/>
-        </w:rPr>
-        <w:t>end BENCH;</w:t>
+        </w:rPr>
+      </w:pPr>
+      <w:r>
+        <w:rPr>
+          <w:rFonts w:ascii="Times New Roman" w:hAnsi="Times New Roman" w:cs="Times New Roman"/>
+          <w:sz w:val="28"/>
+          <w:szCs w:val="28"/>
+          <w:lang w:val="en-US"/>
+        </w:rPr>
+        <w:t>end</w:t>
+      </w:r>
+      <w:r>
+        <w:rPr>
+          <w:rFonts w:ascii="Times New Roman" w:hAnsi="Times New Roman" w:cs="Times New Roman"/>
+          <w:sz w:val="28"/>
+          <w:szCs w:val="28"/>
+        </w:rPr>
+        <w:t xml:space="preserve"> </w:t>
+      </w:r>
+      <w:r>
+        <w:rPr>
+          <w:rFonts w:ascii="Times New Roman" w:hAnsi="Times New Roman" w:cs="Times New Roman"/>
+          <w:sz w:val="28"/>
+          <w:szCs w:val="28"/>
+          <w:lang w:val="en-US"/>
+        </w:rPr>
+        <w:t>BENCH</w:t>
+      </w:r>
+      <w:r>
+        <w:rPr>
+          <w:rFonts w:ascii="Times New Roman" w:hAnsi="Times New Roman" w:cs="Times New Roman"/>
+          <w:sz w:val="28"/>
+          <w:szCs w:val="28"/>
+        </w:rPr>
+        <w:t>;</w:t>
       </w:r>
     </w:p>
     <w:p>
@@ -5010,9 +5155,9 @@
           <w:lang w:val="en-CA" w:eastAsia="en-CA"/>
         </w:rPr>
         <w:drawing>
-          <wp:inline distT="0" distB="0" distL="0" distR="0" wp14:anchorId="312C4BF1" wp14:editId="0B6A2203">
-            <wp:extent cx="5940425" cy="4758520"/>
-            <wp:effectExtent l="19050" t="0" r="3175" b="0"/>
+          <wp:inline distT="0" distB="0" distL="0" distR="0" wp14:anchorId="312C4BF1" wp14:editId="64511BF6">
+            <wp:extent cx="5886749" cy="4758520"/>
+            <wp:effectExtent l="0" t="0" r="0" b="0"/>
             <wp:docPr id="9" name="Рисунок 4"/>
             <wp:cNvGraphicFramePr>
               <a:graphicFrameLocks xmlns:a="http://schemas.openxmlformats.org/drawingml/2006/main" noChangeAspect="1"/>
@@ -5027,8 +5172,13 @@
                     </pic:cNvPicPr>
                   </pic:nvPicPr>
                   <pic:blipFill>
-                    <a:blip r:embed="rId17" cstate="print"/>
-                    <a:srcRect/>
+                    <a:blip r:embed="rId19">
+                      <a:extLst>
+                        <a:ext uri="{28A0092B-C50C-407E-A947-70E740481C1C}">
+                          <a14:useLocalDpi xmlns:a14="http://schemas.microsoft.com/office/drawing/2010/main" val="0"/>
+                        </a:ext>
+                      </a:extLst>
+                    </a:blip>
                     <a:stretch>
                       <a:fillRect/>
                     </a:stretch>
@@ -5036,7 +5186,7 @@
                   <pic:spPr bwMode="auto">
                     <a:xfrm>
                       <a:off x="0" y="0"/>
-                      <a:ext cx="5940425" cy="4758520"/>
+                      <a:ext cx="5886749" cy="4758520"/>
                     </a:xfrm>
                     <a:prstGeom prst="rect">
                       <a:avLst/>
@@ -5085,9 +5235,9 @@
           <w:lang w:val="en-CA" w:eastAsia="en-CA"/>
         </w:rPr>
         <w:drawing>
-          <wp:inline distT="0" distB="0" distL="0" distR="0" wp14:anchorId="01A78F2E" wp14:editId="142C9322">
-            <wp:extent cx="5940425" cy="4044862"/>
-            <wp:effectExtent l="19050" t="0" r="3175" b="0"/>
+          <wp:inline distT="0" distB="0" distL="0" distR="0" wp14:anchorId="01A78F2E" wp14:editId="54A3DC5A">
+            <wp:extent cx="5857508" cy="4389996"/>
+            <wp:effectExtent l="0" t="0" r="0" b="0"/>
             <wp:docPr id="8" name="Рисунок 1"/>
             <wp:cNvGraphicFramePr>
               <a:graphicFrameLocks xmlns:a="http://schemas.openxmlformats.org/drawingml/2006/main" noChangeAspect="1"/>
@@ -5102,8 +5252,13 @@
                     </pic:cNvPicPr>
                   </pic:nvPicPr>
                   <pic:blipFill>
-                    <a:blip r:embed="rId18" cstate="print"/>
-                    <a:srcRect/>
+                    <a:blip r:embed="rId20">
+                      <a:extLst>
+                        <a:ext uri="{28A0092B-C50C-407E-A947-70E740481C1C}">
+                          <a14:useLocalDpi xmlns:a14="http://schemas.microsoft.com/office/drawing/2010/main" val="0"/>
+                        </a:ext>
+                      </a:extLst>
+                    </a:blip>
                     <a:stretch>
                       <a:fillRect/>
                     </a:stretch>
@@ -5111,7 +5266,7 @@
                   <pic:spPr bwMode="auto">
                     <a:xfrm>
                       <a:off x="0" y="0"/>
-                      <a:ext cx="5940425" cy="4044862"/>
+                      <a:ext cx="5857508" cy="4389996"/>
                     </a:xfrm>
                     <a:prstGeom prst="rect">
                       <a:avLst/>
@@ -5133,23 +5288,6 @@
     </w:p>
     <w:p>
       <w:pPr>
-        <w:rPr>
-          <w:sz w:val="28"/>
-          <w:szCs w:val="28"/>
-          <w:lang w:val="en-US"/>
-        </w:rPr>
-      </w:pPr>
-      <w:r>
-        <w:rPr>
-          <w:sz w:val="28"/>
-          <w:szCs w:val="28"/>
-          <w:lang w:val="en-US"/>
-        </w:rPr>
-        <w:br w:type="page"/>
-      </w:r>
-    </w:p>
-    <w:p>
-      <w:pPr>
         <w:pStyle w:val="ListParagraph"/>
         <w:numPr>
           <w:ilvl w:val="0"/>
@@ -8115,8 +8253,8 @@
           <w:lang w:val="en-CA" w:eastAsia="en-CA"/>
         </w:rPr>
         <w:drawing>
-          <wp:inline distT="0" distB="0" distL="0" distR="0" wp14:anchorId="0C56AE20" wp14:editId="5E9BA3BE">
-            <wp:extent cx="5856116" cy="4310115"/>
+          <wp:inline distT="0" distB="0" distL="0" distR="0" wp14:anchorId="0C56AE20" wp14:editId="0D1DB635">
+            <wp:extent cx="5874309" cy="4077611"/>
             <wp:effectExtent l="0" t="0" r="0" b="0"/>
             <wp:docPr id="7" name="Рисунок 7"/>
             <wp:cNvGraphicFramePr>
@@ -8130,7 +8268,7 @@
                     <pic:cNvPicPr/>
                   </pic:nvPicPr>
                   <pic:blipFill>
-                    <a:blip r:embed="rId19" cstate="print">
+                    <a:blip r:embed="rId21">
                       <a:extLst>
                         <a:ext uri="{28A0092B-C50C-407E-A947-70E740481C1C}">
                           <a14:useLocalDpi xmlns:a14="http://schemas.microsoft.com/office/drawing/2010/main" val="0"/>
@@ -8144,7 +8282,7 @@
                   <pic:spPr>
                     <a:xfrm>
                       <a:off x="0" y="0"/>
-                      <a:ext cx="5874309" cy="4323505"/>
+                      <a:ext cx="5874309" cy="4077611"/>
                     </a:xfrm>
                     <a:prstGeom prst="rect">
                       <a:avLst/>
@@ -8446,11 +8584,12 @@
     <w:p>
       <w:pPr>
         <w:spacing w:after="0" w:line="360" w:lineRule="auto"/>
-        <w:ind w:firstLine="708"/>
-        <w:rPr>
-          <w:rFonts w:ascii="Times New Roman" w:hAnsi="Times New Roman" w:cs="Times New Roman"/>
-          <w:sz w:val="28"/>
-          <w:szCs w:val="28"/>
+        <w:ind w:left="709" w:hanging="1"/>
+        <w:rPr>
+          <w:rFonts w:ascii="Times New Roman" w:hAnsi="Times New Roman" w:cs="Times New Roman"/>
+          <w:sz w:val="28"/>
+          <w:szCs w:val="28"/>
+          <w:lang w:val="en-US"/>
         </w:rPr>
       </w:pPr>
       <w:r>
@@ -8461,6 +8600,8 @@
         </w:rPr>
         <w:t>END lab3Arc;</w:t>
       </w:r>
+      <w:bookmarkStart w:id="0" w:name="_GoBack"/>
+      <w:bookmarkEnd w:id="0"/>
     </w:p>
     <w:p>
       <w:pPr>
@@ -8781,7 +8922,7 @@
     <w:p>
       <w:pPr>
         <w:spacing w:after="0" w:line="360" w:lineRule="auto"/>
-        <w:ind w:left="709" w:firstLine="425"/>
+        <w:ind w:left="709" w:hanging="1"/>
         <w:rPr>
           <w:rFonts w:ascii="Times New Roman" w:hAnsi="Times New Roman" w:cs="Times New Roman"/>
           <w:sz w:val="28"/>
@@ -8796,13 +8937,13 @@
           <w:szCs w:val="28"/>
           <w:lang w:val="en-CA"/>
         </w:rPr>
-        <w:t xml:space="preserve">  X2 &lt;= '0', '1' after 10 NS, '0' after 20 NS, '1' after 30 NS, '0' after 40 NS, '0' after 50 NS, '1' after 60 NS, '0' after 70 NS, '0' after 80 NS;</w:t>
-      </w:r>
-    </w:p>
-    <w:p>
-      <w:pPr>
-        <w:spacing w:after="0" w:line="360" w:lineRule="auto"/>
-        <w:ind w:left="709" w:firstLine="708"/>
+        <w:t xml:space="preserve">  X2 &lt;= '0', '0' after 100 NS, '1' after 200 NS, '1' after 300 NS, '0' after 400 NS, '0' after 500 NS, '1' after 600 NS, '0' after 700 NS, '0' after 800 NS;</w:t>
+      </w:r>
+    </w:p>
+    <w:p>
+      <w:pPr>
+        <w:spacing w:after="0" w:line="360" w:lineRule="auto"/>
+        <w:ind w:left="709" w:hanging="1"/>
         <w:rPr>
           <w:rFonts w:ascii="Times New Roman" w:hAnsi="Times New Roman" w:cs="Times New Roman"/>
           <w:sz w:val="28"/>
@@ -8817,13 +8958,13 @@
           <w:szCs w:val="28"/>
           <w:lang w:val="en-CA"/>
         </w:rPr>
-        <w:t xml:space="preserve">  X3 &lt;= '0', '0' after 10 NS, '1' after 20 NS, '1' after 30 NS, '0' after 40 NS, '1' after 50 NS, '1' after 60 NS, '0' after 70 NS, '1' after 80 NS;</w:t>
-      </w:r>
-    </w:p>
-    <w:p>
-      <w:pPr>
-        <w:spacing w:after="0" w:line="360" w:lineRule="auto"/>
-        <w:ind w:left="709" w:firstLine="708"/>
+        <w:t xml:space="preserve">  X3 &lt;= '0', '1' after 100 NS, '1' after 200 NS, '0' after 300 NS, '0' after 400 NS, '1' after 500 NS, '1' after 600 NS, '0' after 700 NS, '1' after 800 NS;</w:t>
+      </w:r>
+    </w:p>
+    <w:p>
+      <w:pPr>
+        <w:spacing w:after="0" w:line="360" w:lineRule="auto"/>
+        <w:ind w:left="709" w:hanging="1"/>
         <w:rPr>
           <w:rFonts w:ascii="Times New Roman" w:hAnsi="Times New Roman" w:cs="Times New Roman"/>
           <w:sz w:val="28"/>
@@ -8839,10 +8980,8 @@
           <w:lang w:val="en-CA"/>
         </w:rPr>
         <w:lastRenderedPageBreak/>
-        <w:t xml:space="preserve">  X4 &lt;= '0', '1' after 10 NS, '0' after 20 NS, '0' after 30 NS, '0' after 40 NS, '0' after 50 NS, '1' after 60 NS, '1' after 70 NS, '1' after 80 NS;</w:t>
-      </w:r>
-      <w:bookmarkStart w:id="0" w:name="_GoBack"/>
-      <w:bookmarkEnd w:id="0"/>
+        <w:t xml:space="preserve">  X4 &lt;= '0', '0' after 100 NS, '0' after 200 NS, '1' after 300 NS, '0' after 400 NS, '1' after 500 NS, '1' after 600 NS, '1' after 700 NS, '1' after 800 NS;</w:t>
+      </w:r>
     </w:p>
     <w:p>
       <w:pPr>
@@ -8875,35 +9014,15 @@
           <w:szCs w:val="28"/>
         </w:rPr>
       </w:pPr>
-      <w:proofErr w:type="spellStart"/>
-      <w:r>
-        <w:rPr>
-          <w:rFonts w:ascii="Times New Roman" w:hAnsi="Times New Roman" w:cs="Times New Roman"/>
-          <w:sz w:val="28"/>
-          <w:szCs w:val="28"/>
-        </w:rPr>
-        <w:t>end</w:t>
-      </w:r>
-      <w:proofErr w:type="spellEnd"/>
-      <w:r>
-        <w:rPr>
-          <w:rFonts w:ascii="Times New Roman" w:hAnsi="Times New Roman" w:cs="Times New Roman"/>
-          <w:sz w:val="28"/>
-          <w:szCs w:val="28"/>
-        </w:rPr>
-        <w:t xml:space="preserve"> BENCH;</w:t>
-      </w:r>
-    </w:p>
-    <w:p>
-      <w:pPr>
-        <w:spacing w:after="0" w:line="360" w:lineRule="auto"/>
-        <w:ind w:firstLine="708"/>
-        <w:rPr>
-          <w:rFonts w:ascii="Times New Roman" w:hAnsi="Times New Roman" w:cs="Times New Roman"/>
-          <w:sz w:val="28"/>
-          <w:szCs w:val="28"/>
-        </w:rPr>
-      </w:pPr>
+      <w:r>
+        <w:rPr>
+          <w:rFonts w:ascii="Times New Roman" w:hAnsi="Times New Roman" w:cs="Times New Roman"/>
+          <w:sz w:val="28"/>
+          <w:szCs w:val="28"/>
+          <w:lang w:val="en-CA"/>
+        </w:rPr>
+        <w:t>end BENCH;</w:t>
+      </w:r>
     </w:p>
     <w:p>
       <w:pPr>
@@ -8955,8 +9074,8 @@
           <w:lang w:val="en-CA" w:eastAsia="en-CA"/>
         </w:rPr>
         <w:drawing>
-          <wp:inline distT="0" distB="0" distL="0" distR="0" wp14:anchorId="60210008" wp14:editId="00A840B1">
-            <wp:extent cx="5399503" cy="4873276"/>
+          <wp:inline distT="0" distB="0" distL="0" distR="0" wp14:anchorId="60210008" wp14:editId="6C980F38">
+            <wp:extent cx="5809226" cy="3805596"/>
             <wp:effectExtent l="0" t="0" r="0" b="0"/>
             <wp:docPr id="10" name="Picture 10"/>
             <wp:cNvGraphicFramePr>
@@ -8970,7 +9089,7 @@
                     <pic:cNvPicPr/>
                   </pic:nvPicPr>
                   <pic:blipFill>
-                    <a:blip r:embed="rId20" cstate="print">
+                    <a:blip r:embed="rId22">
                       <a:extLst>
                         <a:ext uri="{28A0092B-C50C-407E-A947-70E740481C1C}">
                           <a14:useLocalDpi xmlns:a14="http://schemas.microsoft.com/office/drawing/2010/main" val="0"/>
@@ -8984,7 +9103,7 @@
                   <pic:spPr>
                     <a:xfrm>
                       <a:off x="0" y="0"/>
-                      <a:ext cx="5401223" cy="4874828"/>
+                      <a:ext cx="5817300" cy="3810885"/>
                     </a:xfrm>
                     <a:prstGeom prst="rect">
                       <a:avLst/>
@@ -10244,7 +10363,7 @@
 </file>
 
 <file path=customXml/itemProps1.xml><?xml version="1.0" encoding="utf-8"?>
-<ds:datastoreItem xmlns:ds="http://schemas.openxmlformats.org/officeDocument/2006/customXml" ds:itemID="{2BA0DFAE-7A00-4DA8-B835-96AD795EFAB6}">
+<ds:datastoreItem xmlns:ds="http://schemas.openxmlformats.org/officeDocument/2006/customXml" ds:itemID="{75F59992-DB3A-40B8-962D-63CDEA350EB6}">
   <ds:schemaRefs>
     <ds:schemaRef ds:uri="http://schemas.openxmlformats.org/officeDocument/2006/bibliography"/>
   </ds:schemaRefs>

</xml_diff>